<commit_message>
Se añade el nuevo documento, se corrigen errores, se valida el catalogo jarras
</commit_message>
<xml_diff>
--- a/src/Controlador/Formatos/CONTRATO2021.docx
+++ b/src/Controlador/Formatos/CONTRATO2021.docx
@@ -50,7 +50,23 @@
           <w:sz w:val="16"/>
         </w:rPr>
         <w:tab/>
-        <w:t>BOMBAS DE GASOLINA (contratobombas)</w:t>
+        <w:t>BOMBAS DE GASOLINA (</w:t>
+      </w:r>
+      <w:proofErr w:type="spellStart"/>
+      <w:r>
+        <w:rPr>
+          <w:rFonts w:ascii="Arial Narrow" w:hAnsi="Arial Narrow"/>
+          <w:sz w:val="16"/>
+        </w:rPr>
+        <w:t>contratobombas</w:t>
+      </w:r>
+      <w:proofErr w:type="spellEnd"/>
+      <w:r>
+        <w:rPr>
+          <w:rFonts w:ascii="Arial Narrow" w:hAnsi="Arial Narrow"/>
+          <w:sz w:val="16"/>
+        </w:rPr>
+        <w:t>)</w:t>
       </w:r>
     </w:p>
     <w:p>
@@ -280,11 +296,11 @@
       <w:r>
         <w:rPr>
           <w:rFonts w:ascii="Arial Narrow" w:hAnsi="Arial Narrow"/>
-          <w:b w:val="true"/>
+          <w:b/>
           <w:noProof/>
           <w:sz w:val="20"/>
         </w:rPr>
-        <w:t>1</w:t>
+        <w:t>«FolioContrato»</w:t>
       </w:r>
       <w:r>
         <w:rPr>
@@ -416,11 +432,11 @@
       <w:r>
         <w:rPr>
           <w:rFonts w:ascii="Arial Narrow" w:hAnsi="Arial Narrow"/>
-          <w:b w:val="true"/>
+          <w:b/>
           <w:noProof/>
           <w:sz w:val="14"/>
         </w:rPr>
-        <w:t>Jose Luis Caamal Ic</w:t>
+        <w:t>«REPRESENTGASO»</w:t>
       </w:r>
       <w:r>
         <w:rPr>
@@ -466,11 +482,11 @@
       <w:r>
         <w:rPr>
           <w:rFonts w:ascii="Arial Narrow" w:hAnsi="Arial Narrow"/>
-          <w:b w:val="true"/>
+          <w:b/>
           <w:noProof/>
           <w:sz w:val="14"/>
         </w:rPr>
-        <w:t>SAUL930293</w:t>
+        <w:t>«RAZONSOCIAL»</w:t>
       </w:r>
       <w:r>
         <w:rPr>
@@ -536,11 +552,11 @@
       <w:r>
         <w:rPr>
           <w:rFonts w:ascii="Arial Narrow" w:hAnsi="Arial Narrow"/>
-          <w:b w:val="true"/>
+          <w:b/>
           <w:noProof/>
           <w:sz w:val="14"/>
         </w:rPr>
-        <w:t>Saul Ramirez</w:t>
+        <w:t>«REPRESENTANTEEMPRESA»</w:t>
       </w:r>
       <w:r>
         <w:rPr>
@@ -665,7 +681,21 @@
           <w:rFonts w:ascii="Arial Narrow" w:hAnsi="Arial Narrow"/>
           <w:sz w:val="14"/>
         </w:rPr>
-        <w:t xml:space="preserve">, ser una sociedad anónima de capital variable, constituida legalmente conforme a las leyes de la republica mexicana, dedicada a la verificación de instrumentos de medición, y con domicilio en </w:t>
+        <w:t xml:space="preserve">, ser una sociedad anónima de capital variable, constituida legalmente conforme a las leyes de la </w:t>
+      </w:r>
+      <w:r>
+        <w:rPr>
+          <w:rFonts w:ascii="Arial Narrow" w:hAnsi="Arial Narrow"/>
+          <w:sz w:val="14"/>
+        </w:rPr>
+        <w:t>república</w:t>
+      </w:r>
+      <w:r>
+        <w:rPr>
+          <w:rFonts w:ascii="Arial Narrow" w:hAnsi="Arial Narrow"/>
+          <w:sz w:val="14"/>
+        </w:rPr>
+        <w:t xml:space="preserve"> mexicana, dedicada a la verificación de instrumentos de medición, y con domicilio en </w:t>
       </w:r>
       <w:r>
         <w:rPr>
@@ -812,11 +842,11 @@
       <w:r>
         <w:rPr>
           <w:rFonts w:ascii="Arial Narrow" w:hAnsi="Arial Narrow"/>
-          <w:b w:val="true"/>
+          <w:b/>
           <w:noProof/>
           <w:sz w:val="14"/>
         </w:rPr>
-        <w:t>Saul Ramirez</w:t>
+        <w:t>«REPRESENTANTEEMPRESA»</w:t>
       </w:r>
       <w:r>
         <w:rPr>
@@ -892,11 +922,11 @@
       <w:r>
         <w:rPr>
           <w:rFonts w:ascii="Arial Narrow" w:hAnsi="Arial Narrow"/>
-          <w:b w:val="true"/>
+          <w:b/>
           <w:noProof/>
           <w:sz w:val="14"/>
         </w:rPr>
-        <w:t>SAUL930293</w:t>
+        <w:t>«RAZONSOCIAL»</w:t>
       </w:r>
       <w:r>
         <w:rPr>
@@ -911,26 +941,21 @@
           <w:rFonts w:ascii="Arial Narrow" w:hAnsi="Arial Narrow"/>
           <w:sz w:val="14"/>
         </w:rPr>
-        <w:t xml:space="preserve"> es una sociedad mercantil o una persona física constituida conforme a las Leyes de </w:t>
-      </w:r>
-      <w:smartTag w:uri="urn:schemas-microsoft-com:office:smarttags" w:element="PersonName">
-        <w:smartTagPr>
-          <w:attr w:name="ProductID" w:val="la Rep￺blica Mexicana"/>
-        </w:smartTagPr>
-        <w:r>
-          <w:rPr>
-            <w:rFonts w:ascii="Arial Narrow" w:hAnsi="Arial Narrow"/>
-            <w:sz w:val="14"/>
-          </w:rPr>
-          <w:t>la República Mexicana</w:t>
-        </w:r>
-      </w:smartTag>
-      <w:r>
-        <w:rPr>
-          <w:rFonts w:ascii="Arial Narrow" w:hAnsi="Arial Narrow"/>
-          <w:sz w:val="14"/>
-        </w:rPr>
-        <w:t xml:space="preserve"> vigentes y esta debidamente autorizada para suministrar combustibles al público en general, y que dicha empresa está interesada en contratar los servicios de </w:t>
+        <w:t xml:space="preserve"> es una sociedad mercantil o una persona física constituida conforme a las Leyes de la República Mexicana vigentes y </w:t>
+      </w:r>
+      <w:r>
+        <w:rPr>
+          <w:rFonts w:ascii="Arial Narrow" w:hAnsi="Arial Narrow"/>
+          <w:sz w:val="14"/>
+        </w:rPr>
+        <w:t>está</w:t>
+      </w:r>
+      <w:r>
+        <w:rPr>
+          <w:rFonts w:ascii="Arial Narrow" w:hAnsi="Arial Narrow"/>
+          <w:sz w:val="14"/>
+        </w:rPr>
+        <w:t xml:space="preserve"> debidamente autorizada para suministrar combustibles al público en general, y que dicha empresa está interesada en contratar los servicios de </w:t>
       </w:r>
       <w:r>
         <w:rPr>
@@ -1655,25 +1680,15 @@
           <w:b/>
           <w:sz w:val="14"/>
         </w:rPr>
-        <w:t xml:space="preserve">NOM </w:t>
-      </w:r>
-      <w:bookmarkStart w:id="2" w:name="_GoBack"/>
-      <w:bookmarkEnd w:id="2"/>
-      <w:r>
-        <w:rPr>
-          <w:rFonts w:ascii="Arial Narrow" w:hAnsi="Arial Narrow"/>
-          <w:b/>
-          <w:sz w:val="14"/>
-        </w:rPr>
-        <w:t xml:space="preserve">005 SCFI </w:t>
-      </w:r>
-      <w:r>
-        <w:rPr>
-          <w:rFonts w:ascii="Arial Narrow" w:hAnsi="Arial Narrow"/>
-          <w:b/>
-          <w:sz w:val="14"/>
-        </w:rPr>
-        <w:t>2011</w:t>
+        <w:t xml:space="preserve">NOM 005 SCFI </w:t>
+      </w:r>
+      <w:r>
+        <w:rPr>
+          <w:rFonts w:ascii="Arial Narrow" w:hAnsi="Arial Narrow"/>
+          <w:b/>
+          <w:sz w:val="14"/>
+        </w:rPr>
+        <w:t>2017</w:t>
       </w:r>
       <w:r>
         <w:rPr>
@@ -1782,7 +1797,21 @@
           <w:rFonts w:ascii="Arial Narrow" w:hAnsi="Arial Narrow"/>
           <w:sz w:val="14"/>
         </w:rPr>
-        <w:t xml:space="preserve"> toda la información solicitada y que este relacionada directamente con los servicios de verificación solicitados por </w:t>
+        <w:t xml:space="preserve"> toda la información solicitada y que </w:t>
+      </w:r>
+      <w:r>
+        <w:rPr>
+          <w:rFonts w:ascii="Arial Narrow" w:hAnsi="Arial Narrow"/>
+          <w:sz w:val="14"/>
+        </w:rPr>
+        <w:t>esté</w:t>
+      </w:r>
+      <w:r>
+        <w:rPr>
+          <w:rFonts w:ascii="Arial Narrow" w:hAnsi="Arial Narrow"/>
+          <w:sz w:val="14"/>
+        </w:rPr>
+        <w:t xml:space="preserve"> relacionada directamente con los servicios de verificación solicitados por </w:t>
       </w:r>
       <w:r>
         <w:rPr>
@@ -1865,7 +1894,14 @@
           <w:rFonts w:ascii="Arial Narrow" w:hAnsi="Arial Narrow"/>
           <w:sz w:val="14"/>
         </w:rPr>
-        <w:t xml:space="preserve">liquidos. </w:t>
+        <w:t>líquidos</w:t>
+      </w:r>
+      <w:r>
+        <w:rPr>
+          <w:rFonts w:ascii="Arial Narrow" w:hAnsi="Arial Narrow"/>
+          <w:sz w:val="14"/>
+        </w:rPr>
+        <w:t xml:space="preserve">. </w:t>
       </w:r>
       <w:r>
         <w:rPr>
@@ -1962,7 +1998,21 @@
           <w:rFonts w:ascii="Arial Narrow" w:hAnsi="Arial Narrow"/>
           <w:sz w:val="14"/>
         </w:rPr>
-        <w:t xml:space="preserve">Asignar a una persona en especifico que nos acompañara en todo el proceso de la verificación y que se encargara de </w:t>
+        <w:t xml:space="preserve">Asignar a una persona en </w:t>
+      </w:r>
+      <w:r>
+        <w:rPr>
+          <w:rFonts w:ascii="Arial Narrow" w:hAnsi="Arial Narrow"/>
+          <w:sz w:val="14"/>
+        </w:rPr>
+        <w:t>específico</w:t>
+      </w:r>
+      <w:r>
+        <w:rPr>
+          <w:rFonts w:ascii="Arial Narrow" w:hAnsi="Arial Narrow"/>
+          <w:sz w:val="14"/>
+        </w:rPr>
+        <w:t xml:space="preserve"> que nos acompañara en todo el proceso de la verificación y que se encargara de </w:t>
       </w:r>
       <w:r>
         <w:rPr>
@@ -1999,7 +2049,15 @@
           <w:b/>
           <w:sz w:val="14"/>
         </w:rPr>
-        <w:t xml:space="preserve">2011, </w:t>
+        <w:t>2017</w:t>
+      </w:r>
+      <w:r>
+        <w:rPr>
+          <w:rFonts w:ascii="Arial Narrow" w:hAnsi="Arial Narrow"/>
+          <w:b/>
+          <w:sz w:val="14"/>
+        </w:rPr>
+        <w:t xml:space="preserve">, </w:t>
       </w:r>
       <w:r>
         <w:rPr>
@@ -2030,7 +2088,21 @@
           <w:rFonts w:ascii="Arial Narrow" w:hAnsi="Arial Narrow"/>
           <w:sz w:val="14"/>
         </w:rPr>
-        <w:t>El presente contrato es de carácter mercantil, por lo que no crea entre las partes otro vínculo jurídico que no este expresamente previsto por este contrato, siendo por lo tanto inexistente a cualquier relación obrero-patronal, de sociedad, mandato, dependencia o nexo distinto de lo expresamente pactado.</w:t>
+        <w:t xml:space="preserve">El presente contrato es de carácter mercantil, por lo que no crea entre las partes otro vínculo jurídico que no </w:t>
+      </w:r>
+      <w:r>
+        <w:rPr>
+          <w:rFonts w:ascii="Arial Narrow" w:hAnsi="Arial Narrow"/>
+          <w:sz w:val="14"/>
+        </w:rPr>
+        <w:t>esté</w:t>
+      </w:r>
+      <w:r>
+        <w:rPr>
+          <w:rFonts w:ascii="Arial Narrow" w:hAnsi="Arial Narrow"/>
+          <w:sz w:val="14"/>
+        </w:rPr>
+        <w:t xml:space="preserve"> expresamente previsto por este contrato, siendo por lo tanto inexistente a cualquier relación obrero-patronal, de sociedad, mandato, dependencia o nexo distinto de lo expresamente pactado.</w:t>
       </w:r>
     </w:p>
     <w:p>
@@ -2308,11 +2380,11 @@
       <w:r>
         <w:rPr>
           <w:rFonts w:ascii="Arial Narrow" w:hAnsi="Arial Narrow"/>
-          <w:b w:val="true"/>
+          <w:b/>
           <w:noProof/>
           <w:sz w:val="14"/>
         </w:rPr>
-        <w:t>LACIENGEDA</w:t>
+        <w:t>«CIUDAD»</w:t>
       </w:r>
       <w:r>
         <w:rPr>
@@ -2356,11 +2428,11 @@
       <w:r>
         <w:rPr>
           <w:rFonts w:ascii="Arial Narrow" w:hAnsi="Arial Narrow"/>
-          <w:b w:val="true"/>
+          <w:b/>
           <w:noProof/>
           <w:sz w:val="14"/>
         </w:rPr>
-        <w:t>Jalisco</w:t>
+        <w:t>«ESTADO»</w:t>
       </w:r>
       <w:r>
         <w:rPr>
@@ -2421,12 +2493,12 @@
       <w:r>
         <w:rPr>
           <w:rFonts w:ascii="Arial Narrow" w:hAnsi="Arial Narrow"/>
-          <w:b w:val="true"/>
+          <w:b/>
           <w:noProof/>
           <w:sz w:val="16"/>
           <w:szCs w:val="16"/>
         </w:rPr>
-        <w:t>29-08-2020</w:t>
+        <w:t>«FECHAVERIFICACION»</w:t>
       </w:r>
       <w:r>
         <w:rPr>
@@ -2474,19 +2546,137 @@
           <w:rFonts w:ascii="Arial Narrow" w:hAnsi="Arial Narrow"/>
           <w:sz w:val="14"/>
         </w:rPr>
+        <w:t xml:space="preserve">      </w:t>
+      </w:r>
+      <w:r>
+        <w:rPr>
+          <w:rFonts w:ascii="Arial Narrow" w:hAnsi="Arial Narrow"/>
+          <w:sz w:val="14"/>
+        </w:rPr>
+        <w:t>TECNICO VERIFICADOR/PERSONAL DE APOYO:</w:t>
+      </w:r>
+      <w:r>
+        <w:rPr>
+          <w:rFonts w:ascii="Arial Narrow" w:hAnsi="Arial Narrow"/>
+          <w:sz w:val="14"/>
+        </w:rPr>
         <w:tab/>
+      </w:r>
+      <w:r>
+        <w:rPr>
+          <w:rFonts w:ascii="Arial Narrow" w:hAnsi="Arial Narrow"/>
+          <w:sz w:val="14"/>
+        </w:rPr>
+        <w:t xml:space="preserve">                       </w:t>
+      </w:r>
+      <w:r>
+        <w:rPr>
+          <w:rFonts w:ascii="Arial Narrow" w:hAnsi="Arial Narrow"/>
+          <w:sz w:val="14"/>
+        </w:rPr>
+        <w:t>POR EL CLIENTE</w:t>
+      </w:r>
+      <w:r>
+        <w:rPr>
+          <w:rFonts w:ascii="Arial Narrow" w:hAnsi="Arial Narrow"/>
+          <w:sz w:val="14"/>
+        </w:rPr>
+        <w:t>:</w:t>
+      </w:r>
+      <w:r>
+        <w:rPr>
+          <w:rFonts w:ascii="Arial Narrow" w:hAnsi="Arial Narrow"/>
+          <w:sz w:val="14"/>
+        </w:rPr>
         <w:t xml:space="preserve"> </w:t>
       </w:r>
+    </w:p>
+    <w:p>
+      <w:pPr>
+        <w:jc w:val="both"/>
+        <w:rPr>
+          <w:rFonts w:ascii="Arial Narrow" w:hAnsi="Arial Narrow"/>
+          <w:sz w:val="14"/>
+        </w:rPr>
+      </w:pPr>
       <w:r>
         <w:rPr>
           <w:rFonts w:ascii="Arial Narrow" w:hAnsi="Arial Narrow"/>
           <w:sz w:val="14"/>
         </w:rPr>
         <w:tab/>
-      </w:r>
-      <w:r>
-        <w:rPr>
-          <w:rFonts w:ascii="Arial Narrow" w:hAnsi="Arial Narrow"/>
+        <w:t xml:space="preserve">         </w:t>
+      </w:r>
+      <w:r>
+        <w:rPr>
+          <w:rFonts w:ascii="Arial Narrow" w:hAnsi="Arial Narrow"/>
+          <w:sz w:val="14"/>
+        </w:rPr>
+        <w:t xml:space="preserve">                </w:t>
+      </w:r>
+    </w:p>
+    <w:p>
+      <w:pPr>
+        <w:rPr>
+          <w:rFonts w:ascii="Arial Narrow" w:hAnsi="Arial Narrow"/>
+          <w:b/>
+          <w:color w:val="993300"/>
+          <w:sz w:val="14"/>
+        </w:rPr>
+      </w:pPr>
+      <w:r>
+        <w:rPr>
+          <w:rFonts w:ascii="Arial Narrow" w:hAnsi="Arial Narrow"/>
+          <w:b/>
+          <w:sz w:val="14"/>
+        </w:rPr>
+        <w:t xml:space="preserve">                 </w:t>
+      </w:r>
+      <w:r>
+        <w:rPr>
+          <w:rFonts w:ascii="Arial Narrow" w:hAnsi="Arial Narrow"/>
+          <w:b/>
+          <w:sz w:val="14"/>
+        </w:rPr>
+        <w:fldChar w:fldCharType="begin"/>
+      </w:r>
+      <w:r>
+        <w:rPr>
+          <w:rFonts w:ascii="Arial Narrow" w:hAnsi="Arial Narrow"/>
+          <w:b/>
+          <w:sz w:val="14"/>
+        </w:rPr>
+        <w:instrText xml:space="preserve"> MERGEFIELD  RepresentGASO \* Upper  \* MERGEFORMAT </w:instrText>
+      </w:r>
+      <w:r>
+        <w:rPr>
+          <w:rFonts w:ascii="Arial Narrow" w:hAnsi="Arial Narrow"/>
+          <w:b/>
+          <w:sz w:val="14"/>
+        </w:rPr>
+        <w:fldChar w:fldCharType="separate"/>
+      </w:r>
+      <w:r>
+        <w:rPr>
+          <w:rFonts w:ascii="Arial Narrow" w:hAnsi="Arial Narrow"/>
+          <w:b/>
+          <w:noProof/>
+          <w:sz w:val="14"/>
+        </w:rPr>
+        <w:t>«REPRESENTGASO»</w:t>
+      </w:r>
+      <w:r>
+        <w:rPr>
+          <w:rFonts w:ascii="Arial Narrow" w:hAnsi="Arial Narrow"/>
+          <w:b/>
+          <w:sz w:val="14"/>
+        </w:rPr>
+        <w:fldChar w:fldCharType="end"/>
+      </w:r>
+      <w:r>
+        <w:rPr>
+          <w:rFonts w:ascii="Arial Narrow" w:hAnsi="Arial Narrow"/>
+          <w:b/>
           <w:sz w:val="14"/>
         </w:rPr>
         <w:tab/>
@@ -2494,163 +2684,11 @@
       <w:r>
         <w:rPr>
           <w:rFonts w:ascii="Arial Narrow" w:hAnsi="Arial Narrow"/>
+          <w:b/>
           <w:sz w:val="14"/>
         </w:rPr>
         <w:tab/>
-        <w:t xml:space="preserve">                                          Por el Cliente:</w:t>
-      </w:r>
-    </w:p>
-    <w:tbl>
-      <w:tblPr>
-        <w:tblpPr w:leftFromText="141" w:rightFromText="141" w:vertAnchor="text" w:horzAnchor="margin" w:tblpY="78"/>
-        <w:tblW w:w="0" w:type="auto"/>
-        <w:tblLook w:val="01E0" w:firstRow="1" w:lastRow="1" w:firstColumn="1" w:lastColumn="1" w:noHBand="0" w:noVBand="0"/>
-      </w:tblPr>
-      <w:tblGrid>
-        <w:gridCol w:w="4946"/>
-        <w:gridCol w:w="4959"/>
-      </w:tblGrid>
-      <w:tr>
-        <w:tc>
-          <w:tcPr>
-            <w:tcW w:w="5022" w:type="dxa"/>
-            <w:shd w:val="clear" w:color="auto" w:fill="auto"/>
-          </w:tcPr>
-          <w:p>
-            <w:pPr>
-              <w:jc w:val="both"/>
-              <w:rPr>
-                <w:rFonts w:ascii="Arial Narrow" w:hAnsi="Arial Narrow"/>
-                <w:sz w:val="14"/>
-              </w:rPr>
-            </w:pPr>
-            <w:r>
-              <w:rPr>
-                <w:rFonts w:ascii="Arial Narrow" w:hAnsi="Arial Narrow"/>
-                <w:b/>
-                <w:sz w:val="14"/>
-              </w:rPr>
-              <w:fldChar w:fldCharType="begin"/>
-            </w:r>
-            <w:r>
-              <w:rPr>
-                <w:rFonts w:ascii="Arial Narrow" w:hAnsi="Arial Narrow"/>
-                <w:b/>
-                <w:sz w:val="14"/>
-              </w:rPr>
-              <w:instrText xml:space="preserve"> MERGEFIELD  RepresentGASO \* Upper  \* MERGEFORMAT </w:instrText>
-            </w:r>
-            <w:r>
-              <w:rPr>
-                <w:rFonts w:ascii="Arial Narrow" w:hAnsi="Arial Narrow"/>
-                <w:b/>
-                <w:sz w:val="14"/>
-              </w:rPr>
-              <w:fldChar w:fldCharType="separate"/>
-            </w:r>
-            <w:r>
-              <w:rPr>
-                <w:rFonts w:ascii="Arial Narrow" w:hAnsi="Arial Narrow"/>
-                <w:b w:val="true"/>
-                <w:noProof/>
-                <w:sz w:val="14"/>
-              </w:rPr>
-              <w:t>Jose Luis Caamal Ic</w:t>
-            </w:r>
-            <w:r>
-              <w:rPr>
-                <w:rFonts w:ascii="Arial Narrow" w:hAnsi="Arial Narrow"/>
-                <w:b/>
-                <w:sz w:val="14"/>
-              </w:rPr>
-              <w:fldChar w:fldCharType="end"/>
-            </w:r>
-            <w:r>
-              <w:rPr>
-                <w:rFonts w:ascii="Arial Narrow" w:hAnsi="Arial Narrow"/>
-                <w:b/>
-                <w:sz w:val="14"/>
-              </w:rPr>
-              <w:tab/>
-            </w:r>
-          </w:p>
-        </w:tc>
-        <w:tc>
-          <w:tcPr>
-            <w:tcW w:w="5023" w:type="dxa"/>
-            <w:shd w:val="clear" w:color="auto" w:fill="auto"/>
-          </w:tcPr>
-          <w:p>
-            <w:pPr>
-              <w:jc w:val="both"/>
-              <w:rPr>
-                <w:rFonts w:ascii="Arial Narrow" w:hAnsi="Arial Narrow"/>
-                <w:sz w:val="14"/>
-              </w:rPr>
-            </w:pPr>
-            <w:r>
-              <w:rPr>
-                <w:rFonts w:ascii="Arial Narrow" w:hAnsi="Arial Narrow"/>
-                <w:b/>
-                <w:color w:val="993300"/>
-                <w:sz w:val="14"/>
-              </w:rPr>
-              <w:t xml:space="preserve">                                          </w:t>
-            </w:r>
-            <w:r>
-              <w:rPr>
-                <w:rFonts w:ascii="Arial Narrow" w:hAnsi="Arial Narrow"/>
-                <w:b/>
-                <w:sz w:val="14"/>
-              </w:rPr>
-              <w:fldChar w:fldCharType="begin"/>
-            </w:r>
-            <w:r>
-              <w:rPr>
-                <w:rFonts w:ascii="Arial Narrow" w:hAnsi="Arial Narrow"/>
-                <w:b/>
-                <w:sz w:val="14"/>
-              </w:rPr>
-              <w:instrText xml:space="preserve"> MERGEFIELD  RepresentanteEmpresa \* Upper  \* MERGEFORMAT </w:instrText>
-            </w:r>
-            <w:r>
-              <w:rPr>
-                <w:rFonts w:ascii="Arial Narrow" w:hAnsi="Arial Narrow"/>
-                <w:b/>
-                <w:sz w:val="14"/>
-              </w:rPr>
-              <w:fldChar w:fldCharType="separate"/>
-            </w:r>
-            <w:r>
-              <w:rPr>
-                <w:rFonts w:ascii="Arial Narrow" w:hAnsi="Arial Narrow"/>
-                <w:b w:val="true"/>
-                <w:noProof/>
-                <w:sz w:val="14"/>
-              </w:rPr>
-              <w:t>Saul Ramirez</w:t>
-            </w:r>
-            <w:r>
-              <w:rPr>
-                <w:rFonts w:ascii="Arial Narrow" w:hAnsi="Arial Narrow"/>
-                <w:b/>
-                <w:sz w:val="14"/>
-              </w:rPr>
-              <w:fldChar w:fldCharType="end"/>
-            </w:r>
-          </w:p>
-        </w:tc>
-      </w:tr>
-    </w:tbl>
-    <w:p>
-      <w:pPr>
-        <w:rPr>
-          <w:rFonts w:ascii="Arial Narrow" w:hAnsi="Arial Narrow"/>
-          <w:b/>
-          <w:color w:val="993300"/>
-          <w:sz w:val="14"/>
-        </w:rPr>
-      </w:pPr>
+      </w:r>
       <w:r>
         <w:rPr>
           <w:rFonts w:ascii="Arial Narrow" w:hAnsi="Arial Narrow"/>
@@ -2658,11 +2696,29 @@
           <w:sz w:val="14"/>
         </w:rPr>
         <w:tab/>
-      </w:r>
-      <w:r>
-        <w:rPr>
-          <w:rFonts w:ascii="Arial Narrow" w:hAnsi="Arial Narrow"/>
-          <w:b/>
+        <w:t xml:space="preserve">          </w:t>
+      </w:r>
+      <w:r>
+        <w:rPr>
+          <w:rFonts w:ascii="Arial Narrow" w:hAnsi="Arial Narrow"/>
+          <w:b/>
+          <w:sz w:val="14"/>
+        </w:rPr>
+        <w:t xml:space="preserve">                       </w:t>
+      </w:r>
+      <w:r>
+        <w:rPr>
+          <w:rFonts w:ascii="Arial Narrow" w:hAnsi="Arial Narrow"/>
+          <w:b/>
+          <w:sz w:val="14"/>
+        </w:rPr>
+        <w:t>«TESTIGO»</w:t>
+      </w:r>
+      <w:r>
+        <w:rPr>
+          <w:rFonts w:ascii="Arial Narrow" w:hAnsi="Arial Narrow"/>
+          <w:b/>
+          <w:noProof/>
           <w:sz w:val="14"/>
         </w:rPr>
         <w:tab/>
@@ -2671,9 +2727,72 @@
         <w:rPr>
           <w:rFonts w:ascii="Arial Narrow" w:hAnsi="Arial Narrow"/>
           <w:b/>
+          <w:noProof/>
           <w:sz w:val="14"/>
         </w:rPr>
         <w:tab/>
+        <w:t xml:space="preserve">      </w:t>
+      </w:r>
+      <w:r>
+        <w:rPr>
+          <w:rFonts w:ascii="Arial Narrow" w:hAnsi="Arial Narrow"/>
+          <w:b/>
+          <w:noProof/>
+          <w:sz w:val="14"/>
+        </w:rPr>
+        <w:t xml:space="preserve">                         </w:t>
+      </w:r>
+      <w:bookmarkStart w:id="2" w:name="_GoBack"/>
+      <w:bookmarkEnd w:id="2"/>
+      <w:r>
+        <w:rPr>
+          <w:rFonts w:ascii="Arial Narrow" w:hAnsi="Arial Narrow"/>
+          <w:b/>
+          <w:noProof/>
+          <w:sz w:val="14"/>
+        </w:rPr>
+        <w:t xml:space="preserve"> </w:t>
+      </w:r>
+      <w:r>
+        <w:rPr>
+          <w:rFonts w:ascii="Arial Narrow" w:hAnsi="Arial Narrow"/>
+          <w:b/>
+          <w:sz w:val="14"/>
+        </w:rPr>
+        <w:fldChar w:fldCharType="begin"/>
+      </w:r>
+      <w:r>
+        <w:rPr>
+          <w:rFonts w:ascii="Arial Narrow" w:hAnsi="Arial Narrow"/>
+          <w:b/>
+          <w:sz w:val="14"/>
+        </w:rPr>
+        <w:instrText xml:space="preserve"> MERGEFIELD  RepresentanteEmpresa \* Upper  \* MERGEFORMAT </w:instrText>
+      </w:r>
+      <w:r>
+        <w:rPr>
+          <w:rFonts w:ascii="Arial Narrow" w:hAnsi="Arial Narrow"/>
+          <w:b/>
+          <w:sz w:val="14"/>
+        </w:rPr>
+        <w:fldChar w:fldCharType="separate"/>
+      </w:r>
+      <w:r>
+        <w:rPr>
+          <w:rFonts w:ascii="Arial Narrow" w:hAnsi="Arial Narrow"/>
+          <w:b/>
+          <w:noProof/>
+          <w:sz w:val="14"/>
+        </w:rPr>
+        <w:t>«REPRESENTANTEEMPRESA»</w:t>
+      </w:r>
+      <w:r>
+        <w:rPr>
+          <w:rFonts w:ascii="Arial Narrow" w:hAnsi="Arial Narrow"/>
+          <w:b/>
+          <w:sz w:val="14"/>
+        </w:rPr>
+        <w:fldChar w:fldCharType="end"/>
       </w:r>
       <w:r>
         <w:rPr>
@@ -2683,9 +2802,26 @@
         </w:rPr>
         <w:tab/>
       </w:r>
-    </w:p>
-    <w:p>
-      <w:pPr>
+      <w:r>
+        <w:rPr>
+          <w:rFonts w:ascii="Arial Narrow" w:hAnsi="Arial Narrow"/>
+          <w:b/>
+          <w:sz w:val="14"/>
+        </w:rPr>
+        <w:tab/>
+      </w:r>
+      <w:r>
+        <w:rPr>
+          <w:rFonts w:ascii="Arial Narrow" w:hAnsi="Arial Narrow"/>
+          <w:b/>
+          <w:sz w:val="14"/>
+        </w:rPr>
+        <w:tab/>
+      </w:r>
+    </w:p>
+    <w:p>
+      <w:pPr>
+        <w:ind w:firstLine="708"/>
         <w:jc w:val="both"/>
         <w:rPr>
           <w:rFonts w:ascii="Arial Narrow" w:hAnsi="Arial Narrow"/>
@@ -2704,63 +2840,14 @@
           <w:rFonts w:ascii="Arial Narrow" w:hAnsi="Arial Narrow"/>
           <w:sz w:val="14"/>
         </w:rPr>
-        <w:tab/>
-      </w:r>
-      <w:r>
-        <w:rPr>
-          <w:rFonts w:ascii="Arial Narrow" w:hAnsi="Arial Narrow"/>
-          <w:sz w:val="14"/>
-        </w:rPr>
-        <w:tab/>
-      </w:r>
-      <w:r>
-        <w:rPr>
-          <w:rFonts w:ascii="Arial Narrow" w:hAnsi="Arial Narrow"/>
-          <w:sz w:val="14"/>
-        </w:rPr>
-        <w:tab/>
-      </w:r>
-      <w:r>
-        <w:rPr>
-          <w:rFonts w:ascii="Arial Narrow" w:hAnsi="Arial Narrow"/>
-          <w:sz w:val="14"/>
-        </w:rPr>
-        <w:tab/>
-      </w:r>
-      <w:r>
-        <w:rPr>
-          <w:rFonts w:ascii="Arial Narrow" w:hAnsi="Arial Narrow"/>
-          <w:sz w:val="14"/>
-        </w:rPr>
-        <w:tab/>
-      </w:r>
-      <w:r>
-        <w:rPr>
-          <w:rFonts w:ascii="Arial Narrow" w:hAnsi="Arial Narrow"/>
-          <w:sz w:val="14"/>
-        </w:rPr>
-        <w:tab/>
-      </w:r>
-      <w:r>
-        <w:rPr>
-          <w:rFonts w:ascii="Arial Narrow" w:hAnsi="Arial Narrow"/>
-          <w:sz w:val="14"/>
-        </w:rPr>
-        <w:tab/>
-      </w:r>
-      <w:r>
-        <w:rPr>
-          <w:rFonts w:ascii="Arial Narrow" w:hAnsi="Arial Narrow"/>
-          <w:sz w:val="14"/>
-        </w:rPr>
-        <w:tab/>
-      </w:r>
-      <w:r>
-        <w:rPr>
-          <w:rFonts w:ascii="Arial Narrow" w:hAnsi="Arial Narrow"/>
-          <w:sz w:val="14"/>
-        </w:rPr>
-        <w:t xml:space="preserve">                         </w:t>
+        <w:t xml:space="preserve">                                                                                             Nombre y  Firma                                                                          </w:t>
+      </w:r>
+      <w:r>
+        <w:rPr>
+          <w:rFonts w:ascii="Arial Narrow" w:hAnsi="Arial Narrow"/>
+          <w:sz w:val="14"/>
+        </w:rPr>
+        <w:t xml:space="preserve"> </w:t>
       </w:r>
       <w:r>
         <w:rPr>
@@ -2772,149 +2859,39 @@
     </w:p>
     <w:p>
       <w:pPr>
-        <w:jc w:val="center"/>
-        <w:rPr>
-          <w:rFonts w:ascii="Arial Narrow" w:hAnsi="Arial Narrow"/>
-          <w:sz w:val="14"/>
-        </w:rPr>
-      </w:pPr>
-      <w:r>
-        <w:rPr>
-          <w:rFonts w:ascii="Arial Narrow" w:hAnsi="Arial Narrow"/>
-          <w:sz w:val="14"/>
-        </w:rPr>
-        <w:t>T</w:t>
-      </w:r>
-      <w:r>
-        <w:rPr>
-          <w:rFonts w:ascii="Arial Narrow" w:hAnsi="Arial Narrow"/>
-          <w:sz w:val="14"/>
-        </w:rPr>
-        <w:t>ECNICO VERIFICADOR/PERSONAL DE APOYO</w:t>
-      </w:r>
-      <w:r>
-        <w:rPr>
-          <w:rFonts w:ascii="Arial Narrow" w:hAnsi="Arial Narrow"/>
-          <w:sz w:val="14"/>
-        </w:rPr>
-        <w:t>:</w:t>
-      </w:r>
-    </w:p>
-    <w:p>
-      <w:pPr>
-        <w:jc w:val="center"/>
-        <w:rPr>
-          <w:rFonts w:ascii="Arial Narrow" w:hAnsi="Arial Narrow"/>
-          <w:b/>
-          <w:sz w:val="14"/>
-        </w:rPr>
-      </w:pPr>
-      <w:r>
-        <w:rPr>
-          <w:rFonts w:ascii="Arial Narrow" w:hAnsi="Arial Narrow"/>
-          <w:b/>
-          <w:sz w:val="14"/>
-        </w:rPr>
-        <w:fldChar w:fldCharType="begin"/>
-      </w:r>
-      <w:r>
-        <w:rPr>
-          <w:rFonts w:ascii="Arial Narrow" w:hAnsi="Arial Narrow"/>
-          <w:b/>
-          <w:sz w:val="14"/>
-        </w:rPr>
-        <w:instrText xml:space="preserve"> MERGEFIELD  TESTIGO  \* MERGEFORMAT </w:instrText>
-      </w:r>
-      <w:r>
-        <w:rPr>
-          <w:rFonts w:ascii="Arial Narrow" w:hAnsi="Arial Narrow"/>
-          <w:b/>
-          <w:sz w:val="14"/>
-        </w:rPr>
-        <w:fldChar w:fldCharType="separate"/>
-      </w:r>
-      <w:r>
-        <w:rPr>
-          <w:rFonts w:ascii="Arial Narrow" w:hAnsi="Arial Narrow"/>
-          <w:b w:val="true"/>
-          <w:noProof/>
-          <w:sz w:val="14"/>
-        </w:rPr>
-        <w:t>Jose Luis Caamal Ic</w:t>
-      </w:r>
-      <w:r>
-        <w:rPr>
-          <w:rFonts w:ascii="Arial Narrow" w:hAnsi="Arial Narrow"/>
-          <w:b/>
-          <w:sz w:val="14"/>
-        </w:rPr>
-        <w:fldChar w:fldCharType="end"/>
-      </w:r>
-      <w:r>
-        <w:rPr>
-          <w:rFonts w:ascii="Arial Narrow" w:hAnsi="Arial Narrow"/>
-          <w:b/>
-          <w:sz w:val="14"/>
-        </w:rPr>
-        <w:t>/</w:t>
-      </w:r>
-      <w:r>
-        <w:rPr>
-          <w:rFonts w:ascii="Arial Narrow" w:hAnsi="Arial Narrow"/>
-          <w:b/>
-          <w:sz w:val="14"/>
-        </w:rPr>
-        <w:fldChar w:fldCharType="begin"/>
-      </w:r>
-      <w:r>
-        <w:rPr>
-          <w:rFonts w:ascii="Arial Narrow" w:hAnsi="Arial Narrow"/>
-          <w:b/>
-          <w:sz w:val="14"/>
-        </w:rPr>
-        <w:instrText xml:space="preserve"> MERGEFIELD  TESTIGO  \* MERGEFORMAT </w:instrText>
-      </w:r>
-      <w:r>
-        <w:rPr>
-          <w:rFonts w:ascii="Arial Narrow" w:hAnsi="Arial Narrow"/>
-          <w:b/>
-          <w:sz w:val="14"/>
-        </w:rPr>
-        <w:fldChar w:fldCharType="separate"/>
-      </w:r>
-      <w:r>
-        <w:rPr>
-          <w:rFonts w:ascii="Arial Narrow" w:hAnsi="Arial Narrow"/>
-          <w:b w:val="true"/>
-          <w:noProof/>
-          <w:sz w:val="14"/>
-        </w:rPr>
-        <w:t>Manuel Pech Vela</w:t>
-      </w:r>
-      <w:r>
-        <w:rPr>
-          <w:rFonts w:ascii="Arial Narrow" w:hAnsi="Arial Narrow"/>
-          <w:b/>
-          <w:sz w:val="14"/>
-        </w:rPr>
-        <w:fldChar w:fldCharType="end"/>
-      </w:r>
-    </w:p>
-    <w:p>
-      <w:pPr>
-        <w:jc w:val="center"/>
-        <w:rPr>
-          <w:rFonts w:ascii="Arial Narrow" w:hAnsi="Arial Narrow"/>
-          <w:sz w:val="14"/>
-        </w:rPr>
-      </w:pPr>
-      <w:r>
-        <w:rPr>
-          <w:rFonts w:ascii="Arial Narrow" w:hAnsi="Arial Narrow"/>
-          <w:sz w:val="14"/>
-        </w:rPr>
-        <w:t>Nombre y Firma</w:t>
-      </w:r>
+        <w:jc w:val="both"/>
+        <w:rPr>
+          <w:rFonts w:ascii="Arial Narrow" w:hAnsi="Arial Narrow"/>
+          <w:sz w:val="14"/>
+        </w:rPr>
+      </w:pPr>
+    </w:p>
+    <w:p>
+      <w:pPr>
+        <w:jc w:val="both"/>
+        <w:rPr>
+          <w:rFonts w:ascii="Arial Narrow" w:hAnsi="Arial Narrow"/>
+          <w:sz w:val="14"/>
+        </w:rPr>
+      </w:pPr>
+    </w:p>
+    <w:p>
+      <w:pPr>
+        <w:jc w:val="both"/>
+        <w:rPr>
+          <w:rFonts w:ascii="Arial Narrow" w:hAnsi="Arial Narrow"/>
+          <w:sz w:val="14"/>
+        </w:rPr>
+      </w:pPr>
+    </w:p>
+    <w:p>
+      <w:pPr>
+        <w:jc w:val="both"/>
+        <w:rPr>
+          <w:rFonts w:ascii="Arial Narrow" w:hAnsi="Arial Narrow"/>
+          <w:sz w:val="14"/>
+        </w:rPr>
+      </w:pPr>
     </w:p>
     <w:sectPr>
       <w:headerReference w:type="even" r:id="rId6"/>

</xml_diff>